<commit_message>
cs me deu caibra
</commit_message>
<xml_diff>
--- a/backend/templates/templateDEVOLUCAO.docx
+++ b/backend/templates/templateDEVOLUCAO.docx
@@ -44,8 +44,6 @@
         </w:rPr>
         <w:t>.</w:t>
       </w:r>
-      <w:bookmarkStart w:id="0" w:name="_GoBack"/>
-      <w:bookmarkEnd w:id="0"/>
     </w:p>
     <w:p>
       <w:pPr>
@@ -858,6 +856,8 @@
         </w:rPr>
         <w:t>Assinatura da TI</w:t>
       </w:r>
+      <w:bookmarkStart w:id="0" w:name="_GoBack"/>
+      <w:bookmarkEnd w:id="0"/>
     </w:p>
     <w:p>
       <w:pPr>
@@ -1151,34 +1151,7 @@
                               <w:sz w:val="18"/>
                               <w:szCs w:val="18"/>
                             </w:rPr>
-                            <w:t>A</w:t>
-                          </w:r>
-                          <w:r>
-                            <w:rPr>
-                              <w:rFonts w:ascii="Calibri" w:eastAsia="Calibri" w:hAnsi="Calibri" w:cs="Calibri"/>
-                              <w:color w:val="000000"/>
-                              <w:sz w:val="18"/>
-                              <w:szCs w:val="18"/>
-                            </w:rPr>
-                            <w:t>v. Barreto de Menezes, S/N – Prazeres – Jaboatão dos Guararapes – PE.</w:t>
-                          </w:r>
-                          <w:r>
-                            <w:rPr>
-                              <w:rFonts w:ascii="Calibri" w:eastAsia="Calibri" w:hAnsi="Calibri" w:cs="Calibri"/>
-                              <w:color w:val="000000"/>
-                              <w:sz w:val="18"/>
-                              <w:szCs w:val="18"/>
-                            </w:rPr>
-                            <w:t xml:space="preserve">   </w:t>
-                          </w:r>
-                          <w:r>
-                            <w:rPr>
-                              <w:rFonts w:ascii="Calibri" w:eastAsia="Calibri" w:hAnsi="Calibri" w:cs="Calibri"/>
-                              <w:color w:val="000000"/>
-                              <w:sz w:val="18"/>
-                              <w:szCs w:val="18"/>
-                            </w:rPr>
-                            <w:t xml:space="preserve">CEP: 54.330-900 -Fone: 3476-9904/Fax. 3476-2839 –   CNPJ: 03.904.395/0001-45 </w:t>
+                            <w:t xml:space="preserve">Av. Barreto de Menezes, S/N – Prazeres – Jaboatão dos Guararapes – PE.   CEP: 54.330-900 -Fone: 3476-9904/Fax. 3476-2839 –   CNPJ: 03.904.395/0001-45 </w:t>
                           </w:r>
                           <w:r>
                             <w:rPr>
@@ -1208,7 +1181,17 @@
                               <w:sz w:val="18"/>
                               <w:szCs w:val="18"/>
                             </w:rPr>
-                            <w:t>PARA CONTATO: (81) 9975-1459</w:t>
+                            <w:t>PARA CONTATO: (81) 9</w:t>
+                          </w:r>
+                          <w:r>
+                            <w:rPr>
+                              <w:rFonts w:ascii="Calibri" w:eastAsia="Calibri" w:hAnsi="Calibri" w:cs="Calibri"/>
+                              <w:b/>
+                              <w:color w:val="000000"/>
+                              <w:sz w:val="18"/>
+                              <w:szCs w:val="18"/>
+                            </w:rPr>
+                            <w:t xml:space="preserve"> 9535-0215</w:t>
                           </w:r>
                         </w:p>
                         <w:p>
@@ -1299,34 +1282,7 @@
                         <w:sz w:val="18"/>
                         <w:szCs w:val="18"/>
                       </w:rPr>
-                      <w:t>A</w:t>
-                    </w:r>
-                    <w:r>
-                      <w:rPr>
-                        <w:rFonts w:ascii="Calibri" w:eastAsia="Calibri" w:hAnsi="Calibri" w:cs="Calibri"/>
-                        <w:color w:val="000000"/>
-                        <w:sz w:val="18"/>
-                        <w:szCs w:val="18"/>
-                      </w:rPr>
-                      <w:t>v. Barreto de Menezes, S/N – Prazeres – Jaboatão dos Guararapes – PE.</w:t>
-                    </w:r>
-                    <w:r>
-                      <w:rPr>
-                        <w:rFonts w:ascii="Calibri" w:eastAsia="Calibri" w:hAnsi="Calibri" w:cs="Calibri"/>
-                        <w:color w:val="000000"/>
-                        <w:sz w:val="18"/>
-                        <w:szCs w:val="18"/>
-                      </w:rPr>
-                      <w:t xml:space="preserve">   </w:t>
-                    </w:r>
-                    <w:r>
-                      <w:rPr>
-                        <w:rFonts w:ascii="Calibri" w:eastAsia="Calibri" w:hAnsi="Calibri" w:cs="Calibri"/>
-                        <w:color w:val="000000"/>
-                        <w:sz w:val="18"/>
-                        <w:szCs w:val="18"/>
-                      </w:rPr>
-                      <w:t xml:space="preserve">CEP: 54.330-900 -Fone: 3476-9904/Fax. 3476-2839 –   CNPJ: 03.904.395/0001-45 </w:t>
+                      <w:t xml:space="preserve">Av. Barreto de Menezes, S/N – Prazeres – Jaboatão dos Guararapes – PE.   CEP: 54.330-900 -Fone: 3476-9904/Fax. 3476-2839 –   CNPJ: 03.904.395/0001-45 </w:t>
                     </w:r>
                     <w:r>
                       <w:rPr>
@@ -1356,7 +1312,17 @@
                         <w:sz w:val="18"/>
                         <w:szCs w:val="18"/>
                       </w:rPr>
-                      <w:t>PARA CONTATO: (81) 9975-1459</w:t>
+                      <w:t>PARA CONTATO: (81) 9</w:t>
+                    </w:r>
+                    <w:r>
+                      <w:rPr>
+                        <w:rFonts w:ascii="Calibri" w:eastAsia="Calibri" w:hAnsi="Calibri" w:cs="Calibri"/>
+                        <w:b/>
+                        <w:color w:val="000000"/>
+                        <w:sz w:val="18"/>
+                        <w:szCs w:val="18"/>
+                      </w:rPr>
+                      <w:t xml:space="preserve"> 9535-0215</w:t>
                     </w:r>
                   </w:p>
                   <w:p>
@@ -1596,16 +1562,7 @@
                               <w:sz w:val="24"/>
                               <w:szCs w:val="24"/>
                             </w:rPr>
-                            <w:t>SECRETARIA MUNICIPAL</w:t>
-                          </w:r>
-                          <w:r>
-                            <w:rPr>
-                              <w:b/>
-                              <w:bCs/>
-                              <w:sz w:val="24"/>
-                              <w:szCs w:val="24"/>
-                            </w:rPr>
-                            <w:t xml:space="preserve"> DE SAÚDE</w:t>
+                            <w:t>SECRETARIA MUNICIPAL DE SAÚDE</w:t>
                           </w:r>
                         </w:p>
                         <w:p>
@@ -1614,10 +1571,7 @@
                             <w:jc w:val="center"/>
                           </w:pPr>
                           <w:r>
-                            <w:t>SECRETARIA EXECUTIVA</w:t>
-                          </w:r>
-                          <w:r>
-                            <w:t xml:space="preserve"> DE GESTÃO ADMINISTRATIVA E FINANCEIRA</w:t>
+                            <w:t>SECRETARIA EXECUTIVA DE GESTÃO ADMINISTRATIVA E FINANCEIRA</w:t>
                           </w:r>
                         </w:p>
                         <w:p>
@@ -1878,7 +1832,7 @@
     <w:lsdException w:name="Table Web 2" w:semiHidden="1" w:unhideWhenUsed="1"/>
     <w:lsdException w:name="Table Web 3" w:semiHidden="1" w:unhideWhenUsed="1"/>
     <w:lsdException w:name="Balloon Text" w:semiHidden="1" w:unhideWhenUsed="1"/>
-    <w:lsdException w:name="Table Grid" w:semiHidden="1" w:uiPriority="39" w:unhideWhenUsed="1"/>
+    <w:lsdException w:name="Table Grid" w:uiPriority="39"/>
     <w:lsdException w:name="Table Theme" w:semiHidden="1" w:unhideWhenUsed="1"/>
     <w:lsdException w:name="Placeholder Text" w:semiHidden="1"/>
     <w:lsdException w:name="Light Shading"/>

</xml_diff>